<commit_message>
fix: replace all hardcoded values in DOCX templates with placeholders
- UGOVOR: PIB, city, salary, place of work, signing location (8 replacements)
- IZJAVA: city (1 replacement)
- OVLASCENJE: PIB, founding date, APR number, city (4 replacements)
- POZIVNO: signing city (1 replacement)
- Rewrote fix-templates.mjs to use adm-zip
</commit_message>
<xml_diff>
--- a/public/templates/UGOVOR_O_RADU.docx
+++ b/public/templates/UGOVOR_O_RADU.docx
@@ -168,7 +168,7 @@
           <w:b/>
           <w:sz w:val="22"/>
         </w:rPr>
-        <w:t>sedištem u opstini: Novi Sad, ul. {EMPLOYER_ADDRESS}, maticni broj: {EMPLOYER_MB}, PIB: 111413669, koga zastupa direktor {EMPLOYER_DIRECTOR}.</w:t>
+        <w:t>sedištem u opstini: Novi Sad, ul. {EMPLOYER_ADDRESS}, maticni broj: {EMPLOYER_MB}, PIB: {EMPLOYER_PIB}, koga zastupa direktor {EMPLOYER_DIRECTOR}.</w:t>
       </w:r>
       <w:r>
         <w:rPr>
@@ -349,7 +349,7 @@
         <w:ind w:left="106" w:right="47"/>
       </w:pPr>
       <w:r>
-        <w:t>Zaključuju u Novom Sadu, dana {SIGNING_DATE_SR} godine sledeći</w:t>
+        <w:t>Zaključuju u {SIGNING_CITY}, dana {SIGNING_DATE_SR} godine sledeći</w:t>
       </w:r>
       <w:r>
         <w:rPr>
@@ -516,7 +516,7 @@
           <w:b/>
           <w:sz w:val="22"/>
         </w:rPr>
-        <w:t>in Novi Sad municipality, {EMPLOYER_ADDRESS} street, registration No: {EMPLOYER_MB}, Tax identification No: 111413669, represented by director {EMPLOYER_DIRECTOR}.</w:t>
+        <w:t>in {EMPLOYER_CITY} municipality, {EMPLOYER_ADDRESS} street, registration No: {EMPLOYER_MB}, Tax identification No: {EMPLOYER_PIB}, represented by director {EMPLOYER_DIRECTOR}.</w:t>
       </w:r>
       <w:r>
         <w:rPr>
@@ -618,7 +618,7 @@
         <w:ind w:left="106" w:right="109"/>
       </w:pPr>
       <w:r>
-        <w:t>Concluded in Novi Sad, on {SIGNING_DATE_SR} following</w:t>
+        <w:t>Concluded in {SIGNING_CITY}, on {SIGNING_DATE_SR} following</w:t>
       </w:r>
       <w:r>
         <w:rPr>
@@ -2407,7 +2407,7 @@
         <w:rPr>
           <w:sz w:val="22"/>
         </w:rPr>
-        <w:t>Zaposleni ce obavljati poslove na teritoriji Novog Sada, a po potrebi poslodavca na teritoriji cele Srbije.</w:t>
+        <w:t>Zaposleni ce obavljati poslove na teritoriji {EMPLOYER_CITY}, a po potrebi poslodavca na teritoriji cele Srbije.</w:t>
       </w:r>
     </w:p>
     <w:p>
@@ -3000,7 +3000,7 @@
         <w:rPr>
           <w:sz w:val="22"/>
         </w:rPr>
-        <w:t>The employee will perform tasks in the territory of the City of Novi Sad, and if necessary</w:t>
+        <w:t>The employee will perform tasks in the territory of the City of {EMPLOYER_CITY}, and if necessary</w:t>
       </w:r>
       <w:r>
         <w:rPr>
@@ -3956,7 +3956,7 @@
           <w:b/>
           <w:sz w:val="22"/>
         </w:rPr>
-        <w:t>60.000,00</w:t>
+        <w:t>{SALARY_RSD}</w:t>
       </w:r>
       <w:r>
         <w:rPr>
@@ -4541,7 +4541,7 @@
         <w:rPr>
           <w:sz w:val="22"/>
         </w:rPr>
-        <w:t>60.000,00</w:t>
+        <w:t>{SALARY_RSD}</w:t>
       </w:r>
       <w:r>
         <w:rPr>

</xml_diff>

<commit_message>
fix: remove old hardcoded job descriptions from UGOVOR template
- Removed old bullet point descriptions that remained after placeholders were already added
- All 4 templates now fully use dynamic placeholders
- Cleanup scripts added (fix-templates.mjs, fix-ugovor-final.mjs)
</commit_message>
<xml_diff>
--- a/public/templates/UGOVOR_O_RADU.docx
+++ b/public/templates/UGOVOR_O_RADU.docx
@@ -168,7 +168,7 @@
           <w:b/>
           <w:sz w:val="22"/>
         </w:rPr>
-        <w:t>sedištem u opstini: Novi Sad, ul. {EMPLOYER_ADDRESS}, maticni broj: {EMPLOYER_MB}, PIB: {EMPLOYER_PIB}, koga zastupa direktor {EMPLOYER_DIRECTOR}.</w:t>
+        <w:t>sedištem u opstini: {EMPLOYER_CITY}, ul. {EMPLOYER_ADDRESS}, maticni broj: {EMPLOYER_MB}, PIB: {EMPLOYER_PIB}, koga zastupa direktor {EMPLOYER_DIRECTOR}.</w:t>
       </w:r>
       <w:r>
         <w:rPr>
@@ -2020,7 +2020,7 @@
         <w:rPr>
           <w:sz w:val="22"/>
         </w:rPr>
-        <w:t>Pomoć pri pripremi i rasporedu materijala, utovar i istovar materijala ručno ili uz pomoć mehanizacije.</w:t>
+        <w:t/>
       </w:r>
     </w:p>
     <w:p>
@@ -2044,7 +2044,7 @@
         <w:rPr>
           <w:sz w:val="22"/>
         </w:rPr>
-        <w:t>Održavanje radne zone čistom i bezbednom, uz poštovanje svih pravila zaštite na radu.</w:t>
+        <w:t/>
       </w:r>
     </w:p>
     <w:p>
@@ -2057,7 +2057,7 @@
         <w:br w:type="column"/>
       </w:r>
       <w:r>
-        <w:t>compounds, and using protective gear in compliance with safety regulations.</w:t>
+        <w:t/>
       </w:r>
     </w:p>
     <w:p>
@@ -2081,7 +2081,7 @@
         <w:rPr>
           <w:sz w:val="22"/>
         </w:rPr>
-        <w:t>Assisting in preparing and organizing materials, loading and unloading manually</w:t>
+        <w:t/>
       </w:r>
       <w:r>
         <w:rPr>

</xml_diff>